<commit_message>
commit to pull from Tobie's main branch, edits to TechReport and sandbox analyses added
</commit_message>
<xml_diff>
--- a/lw-techreport-EN/tech-report-cover.docx
+++ b/lw-techreport-EN/tech-report-cover.docx
@@ -98,16 +98,25 @@
                 <w:sz w:val="36"/>
                 <w:szCs w:val="36"/>
               </w:rPr>
-              <w:t xml:space="preserve">A hierarchical </w:t>
-            </w:r>
-            <w:r>
-              <w:rPr>
-                <w:rFonts w:ascii="Microsoft Sans Serif" w:hAnsi="Microsoft Sans Serif" w:cs="Microsoft Sans Serif"/>
-                <w:b/>
-                <w:sz w:val="36"/>
-                <w:szCs w:val="36"/>
-              </w:rPr>
-              <w:t xml:space="preserve">mixed effects </w:t>
+              <w:t xml:space="preserve">A </w:t>
+            </w:r>
+            <w:r>
+              <w:rPr>
+                <w:rFonts w:ascii="Microsoft Sans Serif" w:hAnsi="Microsoft Sans Serif" w:cs="Microsoft Sans Serif"/>
+                <w:b/>
+                <w:sz w:val="36"/>
+                <w:szCs w:val="36"/>
+              </w:rPr>
+              <w:t>flexible</w:t>
+            </w:r>
+            <w:r>
+              <w:rPr>
+                <w:rFonts w:ascii="Microsoft Sans Serif" w:hAnsi="Microsoft Sans Serif" w:cs="Microsoft Sans Serif"/>
+                <w:b/>
+                <w:sz w:val="36"/>
+                <w:szCs w:val="36"/>
+              </w:rPr>
+              <w:t xml:space="preserve"> </w:t>
             </w:r>
             <w:r>
               <w:rPr>
@@ -125,7 +134,16 @@
                 <w:sz w:val="36"/>
                 <w:szCs w:val="36"/>
               </w:rPr>
-              <w:t xml:space="preserve">the </w:t>
+              <w:t>appropriate</w:t>
+            </w:r>
+            <w:r>
+              <w:rPr>
+                <w:rFonts w:ascii="Microsoft Sans Serif" w:hAnsi="Microsoft Sans Serif" w:cs="Microsoft Sans Serif"/>
+                <w:b/>
+                <w:sz w:val="36"/>
+                <w:szCs w:val="36"/>
+              </w:rPr>
+              <w:t xml:space="preserve"> </w:t>
             </w:r>
             <w:r>
               <w:rPr>
@@ -143,7 +161,7 @@
                 <w:sz w:val="36"/>
                 <w:szCs w:val="36"/>
               </w:rPr>
-              <w:t>of</w:t>
+              <w:t>for</w:t>
             </w:r>
             <w:r>
               <w:rPr>
@@ -245,6 +263,7 @@
                 <w:rFonts w:ascii="Microsoft Sans Serif" w:hAnsi="Microsoft Sans Serif" w:cs="Microsoft Sans Serif"/>
                 <w:sz w:val="28"/>
                 <w:szCs w:val="28"/>
+                <w:lang w:val="fr-CA"/>
               </w:rPr>
             </w:pPr>
             <w:r>
@@ -274,6 +293,7 @@
                 <w:rFonts w:ascii="Microsoft Sans Serif" w:hAnsi="Microsoft Sans Serif" w:cs="Microsoft Sans Serif"/>
                 <w:sz w:val="28"/>
                 <w:szCs w:val="28"/>
+                <w:lang w:val="fr-CA"/>
               </w:rPr>
               <w:instrText xml:space="preserve"> FORMTEXT </w:instrText>
             </w:r>
@@ -300,6 +320,7 @@
                 <w:noProof/>
                 <w:sz w:val="28"/>
                 <w:szCs w:val="28"/>
+                <w:lang w:val="fr-CA"/>
               </w:rPr>
               <w:t>Daniel Ricard</w:t>
             </w:r>
@@ -309,6 +330,7 @@
                 <w:noProof/>
                 <w:sz w:val="28"/>
                 <w:szCs w:val="28"/>
+                <w:lang w:val="fr-CA"/>
               </w:rPr>
               <w:t>, Quentin Stoyel</w:t>
             </w:r>
@@ -318,6 +340,7 @@
                 <w:noProof/>
                 <w:sz w:val="28"/>
                 <w:szCs w:val="28"/>
+                <w:lang w:val="fr-CA"/>
               </w:rPr>
               <w:t>,</w:t>
             </w:r>
@@ -327,6 +350,7 @@
                 <w:noProof/>
                 <w:sz w:val="28"/>
                 <w:szCs w:val="28"/>
+                <w:lang w:val="fr-CA"/>
               </w:rPr>
               <w:t xml:space="preserve"> Tobie Surette</w:t>
             </w:r>
@@ -336,8 +360,39 @@
                 <w:noProof/>
                 <w:sz w:val="28"/>
                 <w:szCs w:val="28"/>
-              </w:rPr>
-              <w:t xml:space="preserve"> and Pablo Vergara</w:t>
+                <w:lang w:val="fr-CA"/>
+              </w:rPr>
+              <w:t xml:space="preserve"> </w:t>
+            </w:r>
+            <w:r>
+              <w:rPr>
+                <w:rFonts w:ascii="Microsoft Sans Serif" w:hAnsi="Microsoft Sans Serif" w:cs="Microsoft Sans Serif"/>
+                <w:noProof/>
+                <w:sz w:val="28"/>
+                <w:szCs w:val="28"/>
+                <w:lang w:val="fr-CA"/>
+              </w:rPr>
+              <w:t>Jo</w:t>
+            </w:r>
+            <w:r>
+              <w:rPr>
+                <w:rFonts w:ascii="Microsoft Sans Serif" w:hAnsi="Microsoft Sans Serif" w:cs="Microsoft Sans Serif"/>
+                <w:noProof/>
+                <w:sz w:val="28"/>
+                <w:szCs w:val="28"/>
+                <w:lang w:val="fr-CA"/>
+              </w:rPr>
+              <w:t xml:space="preserve">lene Sutton, François Turcotte </w:t>
+            </w:r>
+            <w:r>
+              <w:rPr>
+                <w:rFonts w:ascii="Microsoft Sans Serif" w:hAnsi="Microsoft Sans Serif" w:cs="Microsoft Sans Serif"/>
+                <w:noProof/>
+                <w:sz w:val="28"/>
+                <w:szCs w:val="28"/>
+                <w:lang w:val="fr-CA"/>
+              </w:rPr>
+              <w:t>and Pablo Vergara</w:t>
             </w:r>
             <w:r>
               <w:rPr>

</xml_diff>

<commit_message>
add exploratory analyses done during weight-at-size day
</commit_message>
<xml_diff>
--- a/lw-techreport-EN/tech-report-cover.docx
+++ b/lw-techreport-EN/tech-report-cover.docx
@@ -107,7 +107,7 @@
                 <w:sz w:val="36"/>
                 <w:szCs w:val="36"/>
               </w:rPr>
-              <w:t>flexible</w:t>
+              <w:t>mixed-effects</w:t>
             </w:r>
             <w:r>
               <w:rPr>
@@ -125,34 +125,7 @@
                 <w:sz w:val="36"/>
                 <w:szCs w:val="36"/>
               </w:rPr>
-              <w:t xml:space="preserve">approach to estimating </w:t>
-            </w:r>
-            <w:r>
-              <w:rPr>
-                <w:rFonts w:ascii="Microsoft Sans Serif" w:hAnsi="Microsoft Sans Serif" w:cs="Microsoft Sans Serif"/>
-                <w:b/>
-                <w:sz w:val="36"/>
-                <w:szCs w:val="36"/>
-              </w:rPr>
-              <w:t>appropriate</w:t>
-            </w:r>
-            <w:r>
-              <w:rPr>
-                <w:rFonts w:ascii="Microsoft Sans Serif" w:hAnsi="Microsoft Sans Serif" w:cs="Microsoft Sans Serif"/>
-                <w:b/>
-                <w:sz w:val="36"/>
-                <w:szCs w:val="36"/>
-              </w:rPr>
-              <w:t xml:space="preserve"> </w:t>
-            </w:r>
-            <w:r>
-              <w:rPr>
-                <w:rFonts w:ascii="Microsoft Sans Serif" w:hAnsi="Microsoft Sans Serif" w:cs="Microsoft Sans Serif"/>
-                <w:b/>
-                <w:sz w:val="36"/>
-                <w:szCs w:val="36"/>
-              </w:rPr>
-              <w:t xml:space="preserve">length-weight relationship parameters </w:t>
+              <w:t xml:space="preserve">approach to estimating length-weight relationship parameters </w:t>
             </w:r>
             <w:r>
               <w:rPr>
@@ -263,7 +236,6 @@
                 <w:rFonts w:ascii="Microsoft Sans Serif" w:hAnsi="Microsoft Sans Serif" w:cs="Microsoft Sans Serif"/>
                 <w:sz w:val="28"/>
                 <w:szCs w:val="28"/>
-                <w:lang w:val="fr-CA"/>
               </w:rPr>
             </w:pPr>
             <w:r>
@@ -293,9 +265,16 @@
                 <w:rFonts w:ascii="Microsoft Sans Serif" w:hAnsi="Microsoft Sans Serif" w:cs="Microsoft Sans Serif"/>
                 <w:sz w:val="28"/>
                 <w:szCs w:val="28"/>
+              </w:rPr>
+              <w:instrText xml:space="preserve"> FORMTEXT </w:instrText>
+            </w:r>
+            <w:r>
+              <w:rPr>
+                <w:rFonts w:ascii="Microsoft Sans Serif" w:hAnsi="Microsoft Sans Serif" w:cs="Microsoft Sans Serif"/>
+                <w:sz w:val="28"/>
+                <w:szCs w:val="28"/>
                 <w:lang w:val="fr-CA"/>
               </w:rPr>
-              <w:instrText xml:space="preserve"> FORMTEXT </w:instrText>
             </w:r>
             <w:r>
               <w:rPr>
@@ -304,14 +283,6 @@
                 <w:szCs w:val="28"/>
                 <w:lang w:val="fr-CA"/>
               </w:rPr>
-            </w:r>
-            <w:r>
-              <w:rPr>
-                <w:rFonts w:ascii="Microsoft Sans Serif" w:hAnsi="Microsoft Sans Serif" w:cs="Microsoft Sans Serif"/>
-                <w:sz w:val="28"/>
-                <w:szCs w:val="28"/>
-                <w:lang w:val="fr-CA"/>
-              </w:rPr>
               <w:fldChar w:fldCharType="separate"/>
             </w:r>
             <w:r>
@@ -320,7 +291,6 @@
                 <w:noProof/>
                 <w:sz w:val="28"/>
                 <w:szCs w:val="28"/>
-                <w:lang w:val="fr-CA"/>
               </w:rPr>
               <w:t>Daniel Ricard</w:t>
             </w:r>
@@ -330,9 +300,8 @@
                 <w:noProof/>
                 <w:sz w:val="28"/>
                 <w:szCs w:val="28"/>
-                <w:lang w:val="fr-CA"/>
-              </w:rPr>
-              <w:t>, Quentin Stoyel</w:t>
+              </w:rPr>
+              <w:t xml:space="preserve"> and</w:t>
             </w:r>
             <w:r>
               <w:rPr>
@@ -340,59 +309,8 @@
                 <w:noProof/>
                 <w:sz w:val="28"/>
                 <w:szCs w:val="28"/>
-                <w:lang w:val="fr-CA"/>
-              </w:rPr>
-              <w:t>,</w:t>
-            </w:r>
-            <w:r>
-              <w:rPr>
-                <w:rFonts w:ascii="Microsoft Sans Serif" w:hAnsi="Microsoft Sans Serif" w:cs="Microsoft Sans Serif"/>
-                <w:noProof/>
-                <w:sz w:val="28"/>
-                <w:szCs w:val="28"/>
-                <w:lang w:val="fr-CA"/>
               </w:rPr>
               <w:t xml:space="preserve"> Tobie Surette</w:t>
-            </w:r>
-            <w:r>
-              <w:rPr>
-                <w:rFonts w:ascii="Microsoft Sans Serif" w:hAnsi="Microsoft Sans Serif" w:cs="Microsoft Sans Serif"/>
-                <w:noProof/>
-                <w:sz w:val="28"/>
-                <w:szCs w:val="28"/>
-                <w:lang w:val="fr-CA"/>
-              </w:rPr>
-              <w:t xml:space="preserve"> </w:t>
-            </w:r>
-            <w:r>
-              <w:rPr>
-                <w:rFonts w:ascii="Microsoft Sans Serif" w:hAnsi="Microsoft Sans Serif" w:cs="Microsoft Sans Serif"/>
-                <w:noProof/>
-                <w:sz w:val="28"/>
-                <w:szCs w:val="28"/>
-                <w:lang w:val="fr-CA"/>
-              </w:rPr>
-              <w:t>Jo</w:t>
-            </w:r>
-            <w:r>
-              <w:rPr>
-                <w:rFonts w:ascii="Microsoft Sans Serif" w:hAnsi="Microsoft Sans Serif" w:cs="Microsoft Sans Serif"/>
-                <w:noProof/>
-                <w:sz w:val="28"/>
-                <w:szCs w:val="28"/>
-                <w:lang w:val="fr-CA"/>
-              </w:rPr>
-              <w:t xml:space="preserve">lene Sutton, François Turcotte </w:t>
-            </w:r>
-            <w:r>
-              <w:rPr>
-                <w:rFonts w:ascii="Microsoft Sans Serif" w:hAnsi="Microsoft Sans Serif" w:cs="Microsoft Sans Serif"/>
-                <w:noProof/>
-                <w:sz w:val="28"/>
-                <w:szCs w:val="28"/>
-                <w:lang w:val="fr-CA"/>
-              </w:rPr>
-              <w:t>and Pablo Vergara</w:t>
             </w:r>
             <w:r>
               <w:rPr>
@@ -989,7 +907,7 @@
                                   </pic:cNvPicPr>
                                 </pic:nvPicPr>
                                 <pic:blipFill>
-                                  <a:blip r:embed="rId1">
+                                  <a:blip r:embed="rId2">
                                     <a:extLst>
                                       <a:ext uri="{28A0092B-C50C-407E-A947-70E740481C1C}">
                                         <a14:useLocalDpi xmlns:a14="http://schemas.microsoft.com/office/drawing/2010/main" val="0"/>
@@ -1108,7 +1026,7 @@
                                         </pic:cNvPicPr>
                                       </pic:nvPicPr>
                                       <pic:blipFill>
-                                        <a:blip r:embed="rId2">
+                                        <a:blip r:embed="rId3">
                                           <a:extLst>
                                             <a:ext uri="{28A0092B-C50C-407E-A947-70E740481C1C}">
                                               <a14:useLocalDpi xmlns:a14="http://schemas.microsoft.com/office/drawing/2010/main" val="0"/>
@@ -1186,7 +1104,7 @@
                                   </pic:cNvPicPr>
                                 </pic:nvPicPr>
                                 <pic:blipFill>
-                                  <a:blip r:embed="rId2">
+                                  <a:blip r:embed="rId4">
                                     <a:extLst>
                                       <a:ext uri="{28A0092B-C50C-407E-A947-70E740481C1C}">
                                         <a14:useLocalDpi xmlns:a14="http://schemas.microsoft.com/office/drawing/2010/main" val="0"/>

</xml_diff>